<commit_message>
add log stage, add procedure
</commit_message>
<xml_diff>
--- a/docs/kingroot/test.docx
+++ b/docs/kingroot/test.docx
@@ -47,12 +47,389 @@
         <w:t>定位。</w:t>
       </w:r>
     </w:p>
+    <w:p/>
+    <w:p>
+      <w:r>
+        <w:rPr>
+          <w:rFonts w:hint="eastAsia"/>
+        </w:rPr>
+        <w:t>定位到的方法为：</w:t>
+      </w:r>
+    </w:p>
+    <w:p>
+      <w:r>
+        <w:t>Lcom/kingroot/kinguser/ace;-&gt;dx(Ljava/lang/String;)Landroid/content/pm/Signature; = is call</w:t>
+      </w:r>
+    </w:p>
+    <w:p>
+      <w:r>
+        <w:t>Lcom/kingroot/kinguser/ace;-&gt;dv(Ljava/lang/String;)Landroid/content/pm/Signature; = is called</w:t>
+      </w:r>
+    </w:p>
+    <w:p/>
+    <w:p>
+      <w:r>
+        <w:rPr>
+          <w:rFonts w:hint="eastAsia"/>
+        </w:rPr>
+        <w:t>进一步查找：</w:t>
+      </w:r>
+    </w:p>
+    <w:p>
+      <w:r>
+        <w:t>Lcom/kingroot/kinguser/ace;-&gt;dx(Ljava/lang/String;)Landroid/content/pm/Signature; = is call</w:t>
+      </w:r>
+      <w:r>
+        <w:rPr>
+          <w:rFonts w:hint="eastAsia"/>
+        </w:rPr>
+        <w:t>----------------------------</w:t>
+      </w:r>
+      <w:r>
+        <w:rPr>
+          <w:rFonts w:hint="eastAsia"/>
+        </w:rPr>
+        <w:t>为获取手机已安装程序的</w:t>
+      </w:r>
+    </w:p>
+    <w:p>
+      <w:r>
+        <w:t>Lcom/kingroot/kinguser/ace;-&gt;du(Ljava/lang/String;)Ljava/lang/String; = is called</w:t>
+      </w:r>
+    </w:p>
+    <w:p>
+      <w:proofErr w:type="spellStart"/>
+      <w:r>
+        <w:t>param</w:t>
+      </w:r>
+      <w:proofErr w:type="spellEnd"/>
+      <w:r>
+        <w:t xml:space="preserve"> = /data/app/com.kingroot.kinguser-1/base.apk</w:t>
+      </w:r>
+      <w:r>
+        <w:rPr>
+          <w:rFonts w:hint="eastAsia"/>
+        </w:rPr>
+        <w:t>-----------</w:t>
+      </w:r>
+      <w:r>
+        <w:rPr>
+          <w:rFonts w:hint="eastAsia"/>
+        </w:rPr>
+        <w:t>为本</w:t>
+      </w:r>
+      <w:proofErr w:type="spellStart"/>
+      <w:r>
+        <w:rPr>
+          <w:rFonts w:hint="eastAsia"/>
+        </w:rPr>
+        <w:t>apk</w:t>
+      </w:r>
+      <w:proofErr w:type="spellEnd"/>
+      <w:r>
+        <w:rPr>
+          <w:rFonts w:hint="eastAsia"/>
+        </w:rPr>
+        <w:t>的签名信息获取</w:t>
+      </w:r>
+    </w:p>
+    <w:p>
+      <w:r>
+        <w:t>Lcom/kingroot/kinguser/ace;-&gt;dv(Ljava/lang/String;)Landroid/content/pm/Signature; = is called</w:t>
+      </w:r>
+    </w:p>
+    <w:p>
+      <w:r>
+        <w:t>Lcom/kingroot/kinguser/ace;-&gt;du(Ljava/lang/String;)Ljava/lang/String; : res = E89B158E4BCF988EBD09EB83F5378E87</w:t>
+      </w:r>
+    </w:p>
+    <w:p/>
+    <w:p>
+      <w:r>
+        <w:rPr>
+          <w:rFonts w:hint="eastAsia"/>
+        </w:rPr>
+        <w:t>因此，只需要将程序的返回值永远是真是的</w:t>
+      </w:r>
+      <w:proofErr w:type="spellStart"/>
+      <w:r>
+        <w:rPr>
+          <w:rFonts w:hint="eastAsia"/>
+        </w:rPr>
+        <w:t>apk</w:t>
+      </w:r>
+      <w:proofErr w:type="spellEnd"/>
+      <w:r>
+        <w:rPr>
+          <w:rFonts w:hint="eastAsia"/>
+        </w:rPr>
+        <w:t>签名的</w:t>
+      </w:r>
+      <w:r>
+        <w:rPr>
+          <w:rFonts w:hint="eastAsia"/>
+        </w:rPr>
+        <w:t>md5</w:t>
+      </w:r>
+      <w:r>
+        <w:rPr>
+          <w:rFonts w:hint="eastAsia"/>
+        </w:rPr>
+        <w:t>信息就好了。</w:t>
+      </w:r>
+    </w:p>
     <w:p>
       <w:pPr>
-        <w:rPr>
-          <w:rFonts w:hint="eastAsia"/>
-        </w:rPr>
+        <w:pStyle w:val="2"/>
       </w:pPr>
+      <w:r>
+        <w:rPr>
+          <w:rFonts w:hint="eastAsia"/>
+        </w:rPr>
+        <w:t>so</w:t>
+      </w:r>
+      <w:r>
+        <w:rPr>
+          <w:rFonts w:hint="eastAsia"/>
+        </w:rPr>
+        <w:t>绕过</w:t>
+      </w:r>
+    </w:p>
+    <w:p>
+      <w:r>
+        <w:rPr>
+          <w:rFonts w:hint="eastAsia"/>
+        </w:rPr>
+        <w:t xml:space="preserve">native </w:t>
+      </w:r>
+      <w:r>
+        <w:rPr>
+          <w:rFonts w:hint="eastAsia"/>
+        </w:rPr>
+        <w:t>方法</w:t>
+      </w:r>
+    </w:p>
+    <w:p>
+      <w:r>
+        <w:rPr>
+          <w:rFonts w:hint="eastAsia"/>
+        </w:rPr>
+        <w:t>load/</w:t>
+      </w:r>
+      <w:proofErr w:type="spellStart"/>
+      <w:r>
+        <w:rPr>
+          <w:rFonts w:hint="eastAsia"/>
+        </w:rPr>
+        <w:t>loadLibrary</w:t>
+      </w:r>
+      <w:proofErr w:type="spellEnd"/>
+    </w:p>
+    <w:p/>
+    <w:p>
+      <w:r>
+        <w:t>Lcom/kingroot/kinguser/zu;-&gt;F(Ljava/lang/String;Ljava/lang/String;)Z:load = /data/data/</w:t>
+      </w:r>
+      <w:proofErr w:type="spellStart"/>
+      <w:r>
+        <w:t>com.kingroot.kinguser</w:t>
+      </w:r>
+      <w:proofErr w:type="spellEnd"/>
+      <w:r>
+        <w:t>/</w:t>
+      </w:r>
+      <w:proofErr w:type="spellStart"/>
+      <w:r>
+        <w:t>applib</w:t>
+      </w:r>
+      <w:proofErr w:type="spellEnd"/>
+      <w:r>
+        <w:t>/</w:t>
+      </w:r>
+      <w:proofErr w:type="spellStart"/>
+      <w:r>
+        <w:t>libpu.so</w:t>
+      </w:r>
+      <w:proofErr w:type="spellEnd"/>
+      <w:r>
+        <w:rPr>
+          <w:rFonts w:hint="eastAsia"/>
+        </w:rPr>
+        <w:t>------------------------------------</w:t>
+      </w:r>
+      <w:r>
+        <w:rPr>
+          <w:rFonts w:hint="eastAsia"/>
+        </w:rPr>
+        <w:t>初步确定为反调试的</w:t>
+      </w:r>
+      <w:r>
+        <w:rPr>
+          <w:rFonts w:hint="eastAsia"/>
+        </w:rPr>
+        <w:t>so</w:t>
+      </w:r>
+    </w:p>
+    <w:p>
+      <w:r>
+        <w:t>Lcom/kingroot/kinguser/zu;-&gt;F(Ljava/lang/String;Ljava/lang/String;)Z:load = /data/data/</w:t>
+      </w:r>
+      <w:proofErr w:type="spellStart"/>
+      <w:r>
+        <w:t>com.kingroot.kinguser</w:t>
+      </w:r>
+      <w:proofErr w:type="spellEnd"/>
+      <w:r>
+        <w:t>/</w:t>
+      </w:r>
+      <w:proofErr w:type="spellStart"/>
+      <w:r>
+        <w:t>applib</w:t>
+      </w:r>
+      <w:proofErr w:type="spellEnd"/>
+      <w:r>
+        <w:t>/libhxy64.so</w:t>
+      </w:r>
+      <w:r>
+        <w:rPr>
+          <w:rFonts w:hint="eastAsia"/>
+        </w:rPr>
+        <w:t xml:space="preserve"> -------------------------------</w:t>
+      </w:r>
+      <w:r>
+        <w:rPr>
+          <w:rFonts w:hint="eastAsia"/>
+        </w:rPr>
+        <w:t>初步确定为签名验证的</w:t>
+      </w:r>
+      <w:r>
+        <w:rPr>
+          <w:rFonts w:hint="eastAsia"/>
+        </w:rPr>
+        <w:t>so</w:t>
+      </w:r>
+    </w:p>
+    <w:p/>
+    <w:p>
+      <w:r>
+        <w:rPr>
+          <w:rFonts w:hint="eastAsia"/>
+        </w:rPr>
+        <w:t>进一步分析上面</w:t>
+      </w:r>
+      <w:r>
+        <w:rPr>
+          <w:rFonts w:hint="eastAsia"/>
+        </w:rPr>
+        <w:t>libhxy64.so,</w:t>
+      </w:r>
+      <w:r>
+        <w:rPr>
+          <w:rFonts w:hint="eastAsia"/>
+        </w:rPr>
+        <w:t>发现是</w:t>
+      </w:r>
+      <w:r>
+        <w:t>libxy.arm64</w:t>
+      </w:r>
+      <w:r>
+        <w:rPr>
+          <w:rFonts w:hint="eastAsia"/>
+        </w:rPr>
+        <w:t>解压</w:t>
+      </w:r>
+      <w:r>
+        <w:rPr>
+          <w:rFonts w:hint="eastAsia"/>
+        </w:rPr>
+        <w:t>(</w:t>
+      </w:r>
+      <w:r>
+        <w:rPr>
+          <w:rFonts w:hint="eastAsia"/>
+        </w:rPr>
+        <w:t>为</w:t>
+      </w:r>
+      <w:proofErr w:type="spellStart"/>
+      <w:r>
+        <w:rPr>
+          <w:rFonts w:hint="eastAsia"/>
+        </w:rPr>
+        <w:t>gzip</w:t>
+      </w:r>
+      <w:proofErr w:type="spellEnd"/>
+      <w:r>
+        <w:rPr>
+          <w:rFonts w:hint="eastAsia"/>
+        </w:rPr>
+        <w:t>格式</w:t>
+      </w:r>
+      <w:r>
+        <w:rPr>
+          <w:rFonts w:hint="eastAsia"/>
+        </w:rPr>
+        <w:t>)</w:t>
+      </w:r>
+      <w:r>
+        <w:rPr>
+          <w:rFonts w:hint="eastAsia"/>
+        </w:rPr>
+        <w:t>后得到的。</w:t>
+      </w:r>
+    </w:p>
+    <w:p>
+      <w:r>
+        <w:rPr>
+          <w:noProof/>
+        </w:rPr>
+        <w:drawing>
+          <wp:inline distT="0" distB="0" distL="0" distR="0">
+            <wp:extent cx="3190875" cy="1247775"/>
+            <wp:effectExtent l="19050" t="19050" r="28575" b="28575"/>
+            <wp:docPr id="1" name="图片 1"/>
+            <wp:cNvGraphicFramePr>
+              <a:graphicFrameLocks xmlns:a="http://schemas.openxmlformats.org/drawingml/2006/main" noChangeAspect="1"/>
+            </wp:cNvGraphicFramePr>
+            <a:graphic xmlns:a="http://schemas.openxmlformats.org/drawingml/2006/main">
+              <a:graphicData uri="http://schemas.openxmlformats.org/drawingml/2006/picture">
+                <pic:pic xmlns:pic="http://schemas.openxmlformats.org/drawingml/2006/picture">
+                  <pic:nvPicPr>
+                    <pic:cNvPr id="0" name="Picture 1"/>
+                    <pic:cNvPicPr>
+                      <a:picLocks noChangeAspect="1" noChangeArrowheads="1"/>
+                    </pic:cNvPicPr>
+                  </pic:nvPicPr>
+                  <pic:blipFill>
+                    <a:blip r:embed="rId5"/>
+                    <a:srcRect/>
+                    <a:stretch>
+                      <a:fillRect/>
+                    </a:stretch>
+                  </pic:blipFill>
+                  <pic:spPr bwMode="auto">
+                    <a:xfrm>
+                      <a:off x="0" y="0"/>
+                      <a:ext cx="3190875" cy="1247775"/>
+                    </a:xfrm>
+                    <a:prstGeom prst="rect">
+                      <a:avLst/>
+                    </a:prstGeom>
+                    <a:noFill/>
+                    <a:ln w="9525">
+                      <a:solidFill>
+                        <a:schemeClr val="tx1"/>
+                      </a:solidFill>
+                      <a:miter lim="800000"/>
+                      <a:headEnd/>
+                      <a:tailEnd/>
+                    </a:ln>
+                  </pic:spPr>
+                </pic:pic>
+              </a:graphicData>
+            </a:graphic>
+          </wp:inline>
+        </w:drawing>
+      </w:r>
     </w:p>
     <w:p>
       <w:pPr>
@@ -64,12 +441,21 @@
         <w:rPr>
           <w:rFonts w:hint="eastAsia"/>
         </w:rPr>
-        <w:t>定位到的方法为：</w:t>
-      </w:r>
-    </w:p>
-    <w:p>
-      <w:r>
-        <w:t>Lcom/kingroot/kinguser/ace;-&gt;dx(Ljava/lang/String;)Landroid/content/pm/Signature; = is call</w:t>
+        <w:t>通过</w:t>
+      </w:r>
+      <w:proofErr w:type="spellStart"/>
+      <w:r>
+        <w:rPr>
+          <w:rFonts w:hint="eastAsia"/>
+        </w:rPr>
+        <w:t>ida</w:t>
+      </w:r>
+      <w:proofErr w:type="spellEnd"/>
+      <w:r>
+        <w:rPr>
+          <w:rFonts w:hint="eastAsia"/>
+        </w:rPr>
+        <w:t>逆向，</w:t>
       </w:r>
     </w:p>
     <w:p>
@@ -79,121 +465,104 @@
         </w:rPr>
       </w:pPr>
       <w:r>
-        <w:t>Lcom/kingroot/kinguser/ace;-&gt;dv(Ljava/lang/String;)Landroid/content/pm/Signature; = is called</w:t>
-      </w:r>
-    </w:p>
-    <w:p>
-      <w:pPr>
-        <w:rPr>
-          <w:rFonts w:hint="eastAsia"/>
-        </w:rPr>
-      </w:pPr>
-    </w:p>
-    <w:p>
-      <w:pPr>
-        <w:rPr>
-          <w:rFonts w:hint="eastAsia"/>
-        </w:rPr>
-      </w:pPr>
-      <w:r>
-        <w:rPr>
-          <w:rFonts w:hint="eastAsia"/>
-        </w:rPr>
-        <w:t>进一步查找：</w:t>
-      </w:r>
-    </w:p>
-    <w:p>
-      <w:pPr>
-        <w:rPr>
-          <w:rFonts w:hint="eastAsia"/>
-        </w:rPr>
-      </w:pPr>
-      <w:r>
-        <w:t>Lcom/kingroot/kinguser/ace;-&gt;dx(Ljava/lang/String;)Landroid/content/pm/Signature; = is call</w:t>
-      </w:r>
-      <w:r>
-        <w:rPr>
-          <w:rFonts w:hint="eastAsia"/>
-        </w:rPr>
-        <w:t>为获取手机已安装程序的</w:t>
-      </w:r>
-    </w:p>
-    <w:p>
-      <w:r>
-        <w:t>Lcom/kingroot/kinguser/ace;-&gt;du(Ljava/lang/String;)Ljava/lang/String; = is called</w:t>
-      </w:r>
-    </w:p>
-    <w:p>
+        <w:rPr>
+          <w:noProof/>
+        </w:rPr>
+        <w:drawing>
+          <wp:inline distT="0" distB="0" distL="0" distR="0">
+            <wp:extent cx="5274310" cy="2036937"/>
+            <wp:effectExtent l="19050" t="19050" r="21590" b="20463"/>
+            <wp:docPr id="2" name="图片 1"/>
+            <wp:cNvGraphicFramePr>
+              <a:graphicFrameLocks xmlns:a="http://schemas.openxmlformats.org/drawingml/2006/main" noChangeAspect="1"/>
+            </wp:cNvGraphicFramePr>
+            <a:graphic xmlns:a="http://schemas.openxmlformats.org/drawingml/2006/main">
+              <a:graphicData uri="http://schemas.openxmlformats.org/drawingml/2006/picture">
+                <pic:pic xmlns:pic="http://schemas.openxmlformats.org/drawingml/2006/picture">
+                  <pic:nvPicPr>
+                    <pic:cNvPr id="0" name="Picture 1"/>
+                    <pic:cNvPicPr>
+                      <a:picLocks noChangeAspect="1" noChangeArrowheads="1"/>
+                    </pic:cNvPicPr>
+                  </pic:nvPicPr>
+                  <pic:blipFill>
+                    <a:blip r:embed="rId6"/>
+                    <a:srcRect/>
+                    <a:stretch>
+                      <a:fillRect/>
+                    </a:stretch>
+                  </pic:blipFill>
+                  <pic:spPr bwMode="auto">
+                    <a:xfrm>
+                      <a:off x="0" y="0"/>
+                      <a:ext cx="5274310" cy="2036937"/>
+                    </a:xfrm>
+                    <a:prstGeom prst="rect">
+                      <a:avLst/>
+                    </a:prstGeom>
+                    <a:noFill/>
+                    <a:ln w="9525">
+                      <a:solidFill>
+                        <a:schemeClr val="tx1"/>
+                      </a:solidFill>
+                      <a:miter lim="800000"/>
+                      <a:headEnd/>
+                      <a:tailEnd/>
+                    </a:ln>
+                  </pic:spPr>
+                </pic:pic>
+              </a:graphicData>
+            </a:graphic>
+          </wp:inline>
+        </w:drawing>
+      </w:r>
+    </w:p>
+    <w:p>
+      <w:r>
+        <w:rPr>
+          <w:rFonts w:hint="eastAsia"/>
+        </w:rPr>
+        <w:t>因此将</w:t>
+      </w:r>
+      <w:r>
+        <w:rPr>
+          <w:rFonts w:hint="eastAsia"/>
+        </w:rPr>
+        <w:t>so</w:t>
+      </w:r>
+      <w:r>
+        <w:rPr>
+          <w:rFonts w:hint="eastAsia"/>
+        </w:rPr>
+        <w:t>修改后，重新打包为</w:t>
+      </w:r>
       <w:proofErr w:type="spellStart"/>
       <w:r>
-        <w:t>param</w:t>
+        <w:rPr>
+          <w:rFonts w:hint="eastAsia"/>
+        </w:rPr>
+        <w:t>gz</w:t>
       </w:r>
       <w:proofErr w:type="spellEnd"/>
       <w:r>
-        <w:t xml:space="preserve"> = /data/app/com.kingroot.kinguser-1/base.apk</w:t>
-      </w:r>
-    </w:p>
-    <w:p>
-      <w:r>
-        <w:t>Lcom/kingroot/kinguser/ace;-&gt;dv(Ljava/lang/String;)Landroid/content/pm/Signature; = is called</w:t>
-      </w:r>
-    </w:p>
-    <w:p>
-      <w:pPr>
-        <w:rPr>
-          <w:rFonts w:hint="eastAsia"/>
-        </w:rPr>
-      </w:pPr>
-      <w:r>
-        <w:t>Lcom/kingroot/kinguser/ace;-&gt;du(Ljava/lang/String;)Ljava/lang/String; : res = E89B158E4BCF988EBD09EB83F5378E87</w:t>
-      </w:r>
-    </w:p>
-    <w:p>
-      <w:pPr>
-        <w:rPr>
-          <w:rFonts w:hint="eastAsia"/>
-        </w:rPr>
-      </w:pPr>
-    </w:p>
-    <w:p>
-      <w:pPr>
-        <w:rPr>
-          <w:rFonts w:hint="eastAsia"/>
-        </w:rPr>
-      </w:pPr>
-    </w:p>
-    <w:p/>
-    <w:p>
-      <w:r>
-        <w:rPr>
-          <w:rFonts w:hint="eastAsia"/>
-        </w:rPr>
-        <w:t xml:space="preserve">native </w:t>
-      </w:r>
-      <w:r>
-        <w:rPr>
-          <w:rFonts w:hint="eastAsia"/>
-        </w:rPr>
-        <w:t>方法</w:t>
-      </w:r>
-    </w:p>
-    <w:p>
-      <w:r>
-        <w:rPr>
-          <w:rFonts w:hint="eastAsia"/>
-        </w:rPr>
-        <w:t>load/</w:t>
-      </w:r>
-      <w:proofErr w:type="spellStart"/>
-      <w:r>
-        <w:rPr>
-          <w:rFonts w:hint="eastAsia"/>
-        </w:rPr>
-        <w:t>loadLibrary</w:t>
-      </w:r>
-      <w:proofErr w:type="spellEnd"/>
-    </w:p>
-    <w:p/>
+        <w:rPr>
+          <w:rFonts w:hint="eastAsia"/>
+        </w:rPr>
+        <w:t>格式的压缩包，放到</w:t>
+      </w:r>
+      <w:r>
+        <w:rPr>
+          <w:rFonts w:hint="eastAsia"/>
+        </w:rPr>
+        <w:t>assets</w:t>
+      </w:r>
+      <w:r>
+        <w:rPr>
+          <w:rFonts w:hint="eastAsia"/>
+        </w:rPr>
+        <w:t>目录下。</w:t>
+      </w:r>
+    </w:p>
     <w:sectPr>
       <w:pgSz w:w="11906" w:h="16838"/>
       <w:pgMar w:top="1440" w:right="1800" w:bottom="1440" w:left="1800" w:header="851" w:footer="992" w:gutter="0"/>
@@ -500,6 +869,58 @@
       <w:bCs/>
       <w:sz w:val="24"/>
       <w:szCs w:val="32"/>
+    </w:rPr>
+  </w:style>
+  <w:style w:type="paragraph" w:styleId="a3">
+    <w:name w:val="Document Map"/>
+    <w:basedOn w:val="a"/>
+    <w:link w:val="Char"/>
+    <w:uiPriority w:val="99"/>
+    <w:semiHidden/>
+    <w:unhideWhenUsed/>
+    <w:rsid w:val="0038746D"/>
+    <w:rPr>
+      <w:rFonts w:ascii="宋体" w:eastAsia="宋体"/>
+      <w:sz w:val="18"/>
+      <w:szCs w:val="18"/>
+    </w:rPr>
+  </w:style>
+  <w:style w:type="character" w:customStyle="1" w:styleId="Char">
+    <w:name w:val="文档结构图 Char"/>
+    <w:basedOn w:val="a0"/>
+    <w:link w:val="a3"/>
+    <w:uiPriority w:val="99"/>
+    <w:semiHidden/>
+    <w:rsid w:val="0038746D"/>
+    <w:rPr>
+      <w:rFonts w:ascii="宋体" w:eastAsia="宋体"/>
+      <w:sz w:val="18"/>
+      <w:szCs w:val="18"/>
+    </w:rPr>
+  </w:style>
+  <w:style w:type="paragraph" w:styleId="a4">
+    <w:name w:val="Balloon Text"/>
+    <w:basedOn w:val="a"/>
+    <w:link w:val="Char0"/>
+    <w:uiPriority w:val="99"/>
+    <w:semiHidden/>
+    <w:unhideWhenUsed/>
+    <w:rsid w:val="00952B80"/>
+    <w:rPr>
+      <w:sz w:val="18"/>
+      <w:szCs w:val="18"/>
+    </w:rPr>
+  </w:style>
+  <w:style w:type="character" w:customStyle="1" w:styleId="Char0">
+    <w:name w:val="批注框文本 Char"/>
+    <w:basedOn w:val="a0"/>
+    <w:link w:val="a4"/>
+    <w:uiPriority w:val="99"/>
+    <w:semiHidden/>
+    <w:rsid w:val="00952B80"/>
+    <w:rPr>
+      <w:sz w:val="18"/>
+      <w:szCs w:val="18"/>
     </w:rPr>
   </w:style>
 </w:styles>

</xml_diff>